<commit_message>
Improve draw boundery function.
</commit_message>
<xml_diff>
--- a/全景计算任务编辑和分布式计算拓扑生成 2016.3.7修改.docx
+++ b/全景计算任务编辑和分布式计算拓扑生成 2016.3.7修改.docx
@@ -736,10 +736,10 @@
             <v:path o:extrusionok="f" gradientshapeok="t" o:connecttype="rect"/>
             <o:lock v:ext="edit" aspectratio="t"/>
           </v:shapetype>
-          <v:shape id="_x0000_i1025" type="#_x0000_t75" style="width:452.65pt;height:103.3pt" o:ole="">
+          <v:shape id="_x0000_i1025" type="#_x0000_t75" style="width:453pt;height:103.5pt" o:ole="">
             <v:imagedata r:id="rId8" o:title=""/>
           </v:shape>
-          <o:OLEObject Type="Embed" ProgID="Visio.Drawing.15" ShapeID="_x0000_i1025" DrawAspect="Content" ObjectID="_1537557571" r:id="rId9"/>
+          <o:OLEObject Type="Embed" ProgID="Visio.Drawing.15" ShapeID="_x0000_i1025" DrawAspect="Content" ObjectID="_1538229710" r:id="rId9"/>
         </w:object>
       </w:r>
     </w:p>
@@ -896,10 +896,10 @@
       </w:pPr>
       <w:r>
         <w:object w:dxaOrig="1756" w:dyaOrig="3091">
-          <v:shape id="_x0000_i1026" type="#_x0000_t75" style="width:87.65pt;height:155.25pt" o:ole="">
+          <v:shape id="_x0000_i1026" type="#_x0000_t75" style="width:87.5pt;height:155.5pt" o:ole="">
             <v:imagedata r:id="rId10" o:title=""/>
           </v:shape>
-          <o:OLEObject Type="Embed" ProgID="Visio.Drawing.15" ShapeID="_x0000_i1026" DrawAspect="Content" ObjectID="_1537557572" r:id="rId11"/>
+          <o:OLEObject Type="Embed" ProgID="Visio.Drawing.15" ShapeID="_x0000_i1026" DrawAspect="Content" ObjectID="_1538229711" r:id="rId11"/>
         </w:object>
       </w:r>
     </w:p>
@@ -1188,9 +1188,6 @@
     <w:p>
       <w:pPr>
         <w:ind w:right="240"/>
-        <w:rPr>
-          <w:rFonts w:hint="eastAsia"/>
-        </w:rPr>
       </w:pPr>
     </w:p>
     <w:p>
@@ -2316,10 +2313,10 @@
       </w:pPr>
       <w:r>
         <w:object w:dxaOrig="10605" w:dyaOrig="6255">
-          <v:shape id="_x0000_i1027" type="#_x0000_t75" style="width:338.1pt;height:198.45pt" o:ole="">
+          <v:shape id="_x0000_i1027" type="#_x0000_t75" style="width:338.5pt;height:198.5pt" o:ole="">
             <v:imagedata r:id="rId13" o:title=""/>
           </v:shape>
-          <o:OLEObject Type="Embed" ProgID="Visio.Drawing.15" ShapeID="_x0000_i1027" DrawAspect="Content" ObjectID="_1537557573" r:id="rId14"/>
+          <o:OLEObject Type="Embed" ProgID="Visio.Drawing.15" ShapeID="_x0000_i1027" DrawAspect="Content" ObjectID="_1538229712" r:id="rId14"/>
         </w:object>
       </w:r>
     </w:p>
@@ -2456,10 +2453,10 @@
       </w:pPr>
       <w:r>
         <w:object w:dxaOrig="19935" w:dyaOrig="5475">
-          <v:shape id="_x0000_i1028" type="#_x0000_t75" style="width:414.45pt;height:114.55pt" o:ole="">
+          <v:shape id="_x0000_i1028" type="#_x0000_t75" style="width:414.5pt;height:114.5pt" o:ole="">
             <v:imagedata r:id="rId15" o:title=""/>
           </v:shape>
-          <o:OLEObject Type="Embed" ProgID="Visio.Drawing.15" ShapeID="_x0000_i1028" DrawAspect="Content" ObjectID="_1537557574" r:id="rId16"/>
+          <o:OLEObject Type="Embed" ProgID="Visio.Drawing.15" ShapeID="_x0000_i1028" DrawAspect="Content" ObjectID="_1538229713" r:id="rId16"/>
         </w:object>
       </w:r>
     </w:p>
@@ -2633,10 +2630,10 @@
       </w:pPr>
       <w:r>
         <w:object w:dxaOrig="9586" w:dyaOrig="6465">
-          <v:shape id="_x0000_i1029" type="#_x0000_t75" style="width:366.25pt;height:246.7pt" o:ole="">
+          <v:shape id="_x0000_i1029" type="#_x0000_t75" style="width:366pt;height:246.5pt" o:ole="">
             <v:imagedata r:id="rId17" o:title=""/>
           </v:shape>
-          <o:OLEObject Type="Embed" ProgID="Visio.Drawing.15" ShapeID="_x0000_i1029" DrawAspect="Content" ObjectID="_1537557575" r:id="rId18"/>
+          <o:OLEObject Type="Embed" ProgID="Visio.Drawing.15" ShapeID="_x0000_i1029" DrawAspect="Content" ObjectID="_1538229714" r:id="rId18"/>
         </w:object>
       </w:r>
     </w:p>
@@ -2786,10 +2783,10 @@
           <w:lang w:eastAsia="zh-Hans"/>
         </w:rPr>
         <w:object w:dxaOrig="4800" w:dyaOrig="360">
-          <v:shape id="_x0000_i1030" type="#_x0000_t75" style="width:240.4pt;height:18.8pt" o:ole="">
+          <v:shape id="_x0000_i1030" type="#_x0000_t75" style="width:240.5pt;height:19pt" o:ole="">
             <v:imagedata r:id="rId19" o:title=""/>
           </v:shape>
-          <o:OLEObject Type="Embed" ProgID="Equation.DSMT4" ShapeID="_x0000_i1030" DrawAspect="Content" ObjectID="_1537557576" r:id="rId20"/>
+          <o:OLEObject Type="Embed" ProgID="Equation.DSMT4" ShapeID="_x0000_i1030" DrawAspect="Content" ObjectID="_1538229715" r:id="rId20"/>
         </w:object>
       </w:r>
       <w:r>
@@ -2813,10 +2810,10 @@
           <w:lang w:eastAsia="zh-Hans"/>
         </w:rPr>
         <w:object w:dxaOrig="3879" w:dyaOrig="380">
-          <v:shape id="_x0000_i1031" type="#_x0000_t75" style="width:195.95pt;height:20.05pt" o:ole="">
+          <v:shape id="_x0000_i1031" type="#_x0000_t75" style="width:196pt;height:20pt" o:ole="">
             <v:imagedata r:id="rId21" o:title=""/>
           </v:shape>
-          <o:OLEObject Type="Embed" ProgID="Equation.DSMT4" ShapeID="_x0000_i1031" DrawAspect="Content" ObjectID="_1537557577" r:id="rId22"/>
+          <o:OLEObject Type="Embed" ProgID="Equation.DSMT4" ShapeID="_x0000_i1031" DrawAspect="Content" ObjectID="_1538229716" r:id="rId22"/>
         </w:object>
       </w:r>
       <w:r>
@@ -2928,10 +2925,10 @@
       </w:pPr>
       <w:r>
         <w:object w:dxaOrig="8401" w:dyaOrig="4936">
-          <v:shape id="_x0000_i1032" type="#_x0000_t75" style="width:420.1pt;height:246.7pt" o:ole="">
+          <v:shape id="_x0000_i1032" type="#_x0000_t75" style="width:420pt;height:247pt" o:ole="">
             <v:imagedata r:id="rId23" o:title=""/>
           </v:shape>
-          <o:OLEObject Type="Embed" ProgID="Visio.Drawing.15" ShapeID="_x0000_i1032" DrawAspect="Content" ObjectID="_1537557578" r:id="rId24"/>
+          <o:OLEObject Type="Embed" ProgID="Visio.Drawing.15" ShapeID="_x0000_i1032" DrawAspect="Content" ObjectID="_1538229717" r:id="rId24"/>
         </w:object>
       </w:r>
     </w:p>
@@ -2991,10 +2988,10 @@
           <w:position w:val="-12"/>
         </w:rPr>
         <w:object w:dxaOrig="1780" w:dyaOrig="360">
-          <v:shape id="_x0000_i1033" type="#_x0000_t75" style="width:89.55pt;height:18.8pt" o:ole="">
+          <v:shape id="_x0000_i1033" type="#_x0000_t75" style="width:89.5pt;height:19pt" o:ole="">
             <v:imagedata r:id="rId25" o:title=""/>
           </v:shape>
-          <o:OLEObject Type="Embed" ProgID="Equation.DSMT4" ShapeID="_x0000_i1033" DrawAspect="Content" ObjectID="_1537557579" r:id="rId26"/>
+          <o:OLEObject Type="Embed" ProgID="Equation.DSMT4" ShapeID="_x0000_i1033" DrawAspect="Content" ObjectID="_1538229718" r:id="rId26"/>
         </w:object>
       </w:r>
       <w:r>
@@ -3011,10 +3008,10 @@
           <w:position w:val="-14"/>
         </w:rPr>
         <w:object w:dxaOrig="1840" w:dyaOrig="380">
-          <v:shape id="_x0000_i1034" type="#_x0000_t75" style="width:93.3pt;height:20.05pt" o:ole="">
+          <v:shape id="_x0000_i1034" type="#_x0000_t75" style="width:93.5pt;height:20pt" o:ole="">
             <v:imagedata r:id="rId27" o:title=""/>
           </v:shape>
-          <o:OLEObject Type="Embed" ProgID="Equation.DSMT4" ShapeID="_x0000_i1034" DrawAspect="Content" ObjectID="_1537557580" r:id="rId28"/>
+          <o:OLEObject Type="Embed" ProgID="Equation.DSMT4" ShapeID="_x0000_i1034" DrawAspect="Content" ObjectID="_1538229719" r:id="rId28"/>
         </w:object>
       </w:r>
       <w:r>
@@ -3162,10 +3159,10 @@
           <w:lang w:eastAsia="zh-Hans"/>
         </w:rPr>
         <w:object w:dxaOrig="2280" w:dyaOrig="1120">
-          <v:shape id="_x0000_i1035" type="#_x0000_t75" style="width:114.55pt;height:56.95pt" o:ole="">
+          <v:shape id="_x0000_i1035" type="#_x0000_t75" style="width:114.5pt;height:57pt" o:ole="">
             <v:imagedata r:id="rId29" o:title=""/>
           </v:shape>
-          <o:OLEObject Type="Embed" ProgID="Equation.DSMT4" ShapeID="_x0000_i1035" DrawAspect="Content" ObjectID="_1537557581" r:id="rId30"/>
+          <o:OLEObject Type="Embed" ProgID="Equation.DSMT4" ShapeID="_x0000_i1035" DrawAspect="Content" ObjectID="_1538229720" r:id="rId30"/>
         </w:object>
       </w:r>
     </w:p>
@@ -3212,10 +3209,10 @@
           <w:lang w:eastAsia="zh-Hans"/>
         </w:rPr>
         <w:object w:dxaOrig="1540" w:dyaOrig="380">
-          <v:shape id="_x0000_i1036" type="#_x0000_t75" style="width:77pt;height:18.8pt" o:ole="">
+          <v:shape id="_x0000_i1036" type="#_x0000_t75" style="width:77pt;height:19pt" o:ole="">
             <v:imagedata r:id="rId31" o:title=""/>
           </v:shape>
-          <o:OLEObject Type="Embed" ProgID="Equation.DSMT4" ShapeID="_x0000_i1036" DrawAspect="Content" ObjectID="_1537557582" r:id="rId32"/>
+          <o:OLEObject Type="Embed" ProgID="Equation.DSMT4" ShapeID="_x0000_i1036" DrawAspect="Content" ObjectID="_1538229721" r:id="rId32"/>
         </w:object>
       </w:r>
     </w:p>
@@ -3263,10 +3260,10 @@
           <w:lang w:eastAsia="zh-Hans"/>
         </w:rPr>
         <w:object w:dxaOrig="240" w:dyaOrig="260">
-          <v:shape id="_x0000_i1037" type="#_x0000_t75" style="width:11.9pt;height:13.75pt" o:ole="">
+          <v:shape id="_x0000_i1037" type="#_x0000_t75" style="width:12pt;height:14pt" o:ole="">
             <v:imagedata r:id="rId33" o:title=""/>
           </v:shape>
-          <o:OLEObject Type="Embed" ProgID="Equation.DSMT4" ShapeID="_x0000_i1037" DrawAspect="Content" ObjectID="_1537557583" r:id="rId34"/>
+          <o:OLEObject Type="Embed" ProgID="Equation.DSMT4" ShapeID="_x0000_i1037" DrawAspect="Content" ObjectID="_1538229722" r:id="rId34"/>
         </w:object>
       </w:r>
       <w:r>
@@ -3347,10 +3344,10 @@
           <w:lang w:eastAsia="zh-Hans"/>
         </w:rPr>
         <w:object w:dxaOrig="3080" w:dyaOrig="1120">
-          <v:shape id="_x0000_i1038" type="#_x0000_t75" style="width:154.65pt;height:56.95pt" o:ole="">
+          <v:shape id="_x0000_i1038" type="#_x0000_t75" style="width:154.5pt;height:57pt" o:ole="">
             <v:imagedata r:id="rId35" o:title=""/>
           </v:shape>
-          <o:OLEObject Type="Embed" ProgID="Equation.DSMT4" ShapeID="_x0000_i1038" DrawAspect="Content" ObjectID="_1537557584" r:id="rId36"/>
+          <o:OLEObject Type="Embed" ProgID="Equation.DSMT4" ShapeID="_x0000_i1038" DrawAspect="Content" ObjectID="_1538229723" r:id="rId36"/>
         </w:object>
       </w:r>
     </w:p>
@@ -3382,10 +3379,10 @@
           <w:lang w:eastAsia="zh-Hans"/>
         </w:rPr>
         <w:object w:dxaOrig="1280" w:dyaOrig="320">
-          <v:shape id="_x0000_i1039" type="#_x0000_t75" style="width:63.85pt;height:16.3pt" o:ole="">
+          <v:shape id="_x0000_i1039" type="#_x0000_t75" style="width:64pt;height:16.5pt" o:ole="">
             <v:imagedata r:id="rId37" o:title=""/>
           </v:shape>
-          <o:OLEObject Type="Embed" ProgID="Equation.DSMT4" ShapeID="_x0000_i1039" DrawAspect="Content" ObjectID="_1537557585" r:id="rId38"/>
+          <o:OLEObject Type="Embed" ProgID="Equation.DSMT4" ShapeID="_x0000_i1039" DrawAspect="Content" ObjectID="_1538229724" r:id="rId38"/>
         </w:object>
       </w:r>
     </w:p>
@@ -3419,10 +3416,10 @@
           <w:lang w:eastAsia="zh-Hans"/>
         </w:rPr>
         <w:object w:dxaOrig="260" w:dyaOrig="260">
-          <v:shape id="_x0000_i1040" type="#_x0000_t75" style="width:13.75pt;height:13.75pt" o:ole="">
+          <v:shape id="_x0000_i1040" type="#_x0000_t75" style="width:14pt;height:14pt" o:ole="">
             <v:imagedata r:id="rId39" o:title=""/>
           </v:shape>
-          <o:OLEObject Type="Embed" ProgID="Equation.DSMT4" ShapeID="_x0000_i1040" DrawAspect="Content" ObjectID="_1537557586" r:id="rId40"/>
+          <o:OLEObject Type="Embed" ProgID="Equation.DSMT4" ShapeID="_x0000_i1040" DrawAspect="Content" ObjectID="_1538229725" r:id="rId40"/>
         </w:object>
       </w:r>
       <w:r>
@@ -3507,10 +3504,10 @@
           <w:lang w:eastAsia="zh-Hans"/>
         </w:rPr>
         <w:object w:dxaOrig="2360" w:dyaOrig="1120">
-          <v:shape id="_x0000_i1041" type="#_x0000_t75" style="width:117.7pt;height:56.95pt" o:ole="">
+          <v:shape id="_x0000_i1041" type="#_x0000_t75" style="width:117.5pt;height:57pt" o:ole="">
             <v:imagedata r:id="rId41" o:title=""/>
           </v:shape>
-          <o:OLEObject Type="Embed" ProgID="Equation.DSMT4" ShapeID="_x0000_i1041" DrawAspect="Content" ObjectID="_1537557587" r:id="rId42"/>
+          <o:OLEObject Type="Embed" ProgID="Equation.DSMT4" ShapeID="_x0000_i1041" DrawAspect="Content" ObjectID="_1538229726" r:id="rId42"/>
         </w:object>
       </w:r>
     </w:p>
@@ -3540,10 +3537,10 @@
           <w:lang w:eastAsia="zh-Hans"/>
         </w:rPr>
         <w:object w:dxaOrig="1520" w:dyaOrig="320">
-          <v:shape id="_x0000_i1042" type="#_x0000_t75" style="width:75.75pt;height:16.3pt" o:ole="">
+          <v:shape id="_x0000_i1042" type="#_x0000_t75" style="width:76pt;height:16.5pt" o:ole="">
             <v:imagedata r:id="rId43" o:title=""/>
           </v:shape>
-          <o:OLEObject Type="Embed" ProgID="Equation.DSMT4" ShapeID="_x0000_i1042" DrawAspect="Content" ObjectID="_1537557588" r:id="rId44"/>
+          <o:OLEObject Type="Embed" ProgID="Equation.DSMT4" ShapeID="_x0000_i1042" DrawAspect="Content" ObjectID="_1538229727" r:id="rId44"/>
         </w:object>
       </w:r>
     </w:p>
@@ -3578,10 +3575,10 @@
           <w:lang w:eastAsia="zh-Hans"/>
         </w:rPr>
         <w:object w:dxaOrig="200" w:dyaOrig="279">
-          <v:shape id="_x0000_i1043" type="#_x0000_t75" style="width:10pt;height:13.75pt" o:ole="">
+          <v:shape id="_x0000_i1043" type="#_x0000_t75" style="width:10pt;height:14pt" o:ole="">
             <v:imagedata r:id="rId45" o:title=""/>
           </v:shape>
-          <o:OLEObject Type="Embed" ProgID="Equation.DSMT4" ShapeID="_x0000_i1043" DrawAspect="Content" ObjectID="_1537557589" r:id="rId46"/>
+          <o:OLEObject Type="Embed" ProgID="Equation.DSMT4" ShapeID="_x0000_i1043" DrawAspect="Content" ObjectID="_1538229728" r:id="rId46"/>
         </w:object>
       </w:r>
       <w:r>
@@ -3841,8 +3838,6 @@
         </w:rPr>
         <w:t>。</w:t>
       </w:r>
-      <w:bookmarkStart w:id="3" w:name="_GoBack"/>
-      <w:bookmarkEnd w:id="3"/>
     </w:p>
     <w:p>
       <w:pPr>
@@ -3972,10 +3967,10 @@
           <w:position w:val="-12"/>
         </w:rPr>
         <w:object w:dxaOrig="1200" w:dyaOrig="360">
-          <v:shape id="_x0000_i1044" type="#_x0000_t75" style="width:60.1pt;height:18.15pt" o:ole="">
+          <v:shape id="_x0000_i1044" type="#_x0000_t75" style="width:60pt;height:18pt" o:ole="">
             <v:imagedata r:id="rId47" o:title=""/>
           </v:shape>
-          <o:OLEObject Type="Embed" ProgID="Equation.DSMT4" ShapeID="_x0000_i1044" DrawAspect="Content" ObjectID="_1537557590" r:id="rId48"/>
+          <o:OLEObject Type="Embed" ProgID="Equation.DSMT4" ShapeID="_x0000_i1044" DrawAspect="Content" ObjectID="_1538229729" r:id="rId48"/>
         </w:object>
       </w:r>
       <w:r>
@@ -4030,10 +4025,10 @@
           <w:lang w:eastAsia="zh-Hans"/>
         </w:rPr>
         <w:object w:dxaOrig="240" w:dyaOrig="260">
-          <v:shape id="_x0000_i1045" type="#_x0000_t75" style="width:11.9pt;height:13.75pt" o:ole="">
+          <v:shape id="_x0000_i1045" type="#_x0000_t75" style="width:12pt;height:14pt" o:ole="">
             <v:imagedata r:id="rId33" o:title=""/>
           </v:shape>
-          <o:OLEObject Type="Embed" ProgID="Equation.DSMT4" ShapeID="_x0000_i1045" DrawAspect="Content" ObjectID="_1537557591" r:id="rId49"/>
+          <o:OLEObject Type="Embed" ProgID="Equation.DSMT4" ShapeID="_x0000_i1045" DrawAspect="Content" ObjectID="_1538229730" r:id="rId49"/>
         </w:object>
       </w:r>
       <w:r>
@@ -4048,10 +4043,10 @@
           <w:lang w:eastAsia="zh-Hans"/>
         </w:rPr>
         <w:object w:dxaOrig="260" w:dyaOrig="260">
-          <v:shape id="_x0000_i1046" type="#_x0000_t75" style="width:13.75pt;height:13.75pt" o:ole="">
+          <v:shape id="_x0000_i1046" type="#_x0000_t75" style="width:14pt;height:14pt" o:ole="">
             <v:imagedata r:id="rId39" o:title=""/>
           </v:shape>
-          <o:OLEObject Type="Embed" ProgID="Equation.DSMT4" ShapeID="_x0000_i1046" DrawAspect="Content" ObjectID="_1537557592" r:id="rId50"/>
+          <o:OLEObject Type="Embed" ProgID="Equation.DSMT4" ShapeID="_x0000_i1046" DrawAspect="Content" ObjectID="_1538229731" r:id="rId50"/>
         </w:object>
       </w:r>
       <w:r>
@@ -4075,10 +4070,10 @@
           <w:position w:val="-4"/>
         </w:rPr>
         <w:object w:dxaOrig="999" w:dyaOrig="260">
-          <v:shape id="_x0000_i1047" type="#_x0000_t75" style="width:50.1pt;height:13.75pt" o:ole="">
+          <v:shape id="_x0000_i1047" type="#_x0000_t75" style="width:50pt;height:14pt" o:ole="">
             <v:imagedata r:id="rId51" o:title=""/>
           </v:shape>
-          <o:OLEObject Type="Embed" ProgID="Equation.DSMT4" ShapeID="_x0000_i1047" DrawAspect="Content" ObjectID="_1537557593" r:id="rId52"/>
+          <o:OLEObject Type="Embed" ProgID="Equation.DSMT4" ShapeID="_x0000_i1047" DrawAspect="Content" ObjectID="_1538229732" r:id="rId52"/>
         </w:object>
       </w:r>
       <w:r>
@@ -4107,10 +4102,10 @@
           <w:position w:val="-14"/>
         </w:rPr>
         <w:object w:dxaOrig="999" w:dyaOrig="400">
-          <v:shape id="_x0000_i1048" type="#_x0000_t75" style="width:50.1pt;height:20.05pt" o:ole="">
+          <v:shape id="_x0000_i1048" type="#_x0000_t75" style="width:50pt;height:20pt" o:ole="">
             <v:imagedata r:id="rId53" o:title=""/>
           </v:shape>
-          <o:OLEObject Type="Embed" ProgID="Equation.DSMT4" ShapeID="_x0000_i1048" DrawAspect="Content" ObjectID="_1537557594" r:id="rId54"/>
+          <o:OLEObject Type="Embed" ProgID="Equation.DSMT4" ShapeID="_x0000_i1048" DrawAspect="Content" ObjectID="_1538229733" r:id="rId54"/>
         </w:object>
       </w:r>
       <w:r>
@@ -4134,10 +4129,10 @@
           <w:position w:val="-4"/>
         </w:rPr>
         <w:object w:dxaOrig="940" w:dyaOrig="260">
-          <v:shape id="_x0000_i1049" type="#_x0000_t75" style="width:46.95pt;height:12.5pt" o:ole="">
+          <v:shape id="_x0000_i1049" type="#_x0000_t75" style="width:47pt;height:12.5pt" o:ole="">
             <v:imagedata r:id="rId55" o:title=""/>
           </v:shape>
-          <o:OLEObject Type="Embed" ProgID="Equation.DSMT4" ShapeID="_x0000_i1049" DrawAspect="Content" ObjectID="_1537557595" r:id="rId56"/>
+          <o:OLEObject Type="Embed" ProgID="Equation.DSMT4" ShapeID="_x0000_i1049" DrawAspect="Content" ObjectID="_1538229734" r:id="rId56"/>
         </w:object>
       </w:r>
     </w:p>
@@ -4148,10 +4143,10 @@
       </w:pPr>
       <w:r>
         <w:object w:dxaOrig="9855" w:dyaOrig="6255">
-          <v:shape id="_x0000_i1050" type="#_x0000_t75" style="width:318.05pt;height:202.25pt" o:ole="">
+          <v:shape id="_x0000_i1050" type="#_x0000_t75" style="width:318pt;height:202.5pt" o:ole="">
             <v:imagedata r:id="rId57" o:title=""/>
           </v:shape>
-          <o:OLEObject Type="Embed" ProgID="Visio.Drawing.15" ShapeID="_x0000_i1050" DrawAspect="Content" ObjectID="_1537557596" r:id="rId58"/>
+          <o:OLEObject Type="Embed" ProgID="Visio.Drawing.15" ShapeID="_x0000_i1050" DrawAspect="Content" ObjectID="_1538229735" r:id="rId58"/>
         </w:object>
       </w:r>
     </w:p>
@@ -4225,7 +4220,7 @@
         <w:pStyle w:val="a3"/>
         <w:ind w:leftChars="0" w:left="1020" w:right="240" w:firstLineChars="0" w:firstLine="0"/>
         <w:rPr>
-          <w:rFonts w:asciiTheme="minorEastAsia" w:hAnsiTheme="minorEastAsia" w:hint="eastAsia"/>
+          <w:rFonts w:asciiTheme="minorEastAsia" w:hAnsiTheme="minorEastAsia"/>
         </w:rPr>
       </w:pPr>
     </w:p>
@@ -5197,6 +5192,7 @@
         <w:ind w:right="240" w:firstLineChars="200" w:firstLine="480"/>
         <w:rPr>
           <w:rFonts w:asciiTheme="minorEastAsia" w:hAnsiTheme="minorEastAsia"/>
+          <w:color w:val="FF0000"/>
         </w:rPr>
       </w:pPr>
       <w:r>
@@ -5213,7 +5209,7 @@
           <v:shape id="_x0000_i1051" type="#_x0000_t75" style="width:95pt;height:20.5pt" o:ole="">
             <v:imagedata r:id="rId65" o:title=""/>
           </v:shape>
-          <o:OLEObject Type="Embed" ProgID="Equation.DSMT4" ShapeID="_x0000_i1051" DrawAspect="Content" ObjectID="_1537557597" r:id="rId66"/>
+          <o:OLEObject Type="Embed" ProgID="Equation.DSMT4" ShapeID="_x0000_i1051" DrawAspect="Content" ObjectID="_1538229736" r:id="rId66"/>
         </w:object>
       </w:r>
       <w:r>
@@ -5242,7 +5238,7 @@
           <v:shape id="_x0000_i1052" type="#_x0000_t75" style="width:100pt;height:20.5pt" o:ole="">
             <v:imagedata r:id="rId67" o:title=""/>
           </v:shape>
-          <o:OLEObject Type="Embed" ProgID="Equation.DSMT4" ShapeID="_x0000_i1052" DrawAspect="Content" ObjectID="_1537557598" r:id="rId68"/>
+          <o:OLEObject Type="Embed" ProgID="Equation.DSMT4" ShapeID="_x0000_i1052" DrawAspect="Content" ObjectID="_1538229737" r:id="rId68"/>
         </w:object>
       </w:r>
       <w:r>
@@ -5260,7 +5256,7 @@
           <v:shape id="_x0000_i1053" type="#_x0000_t75" style="width:15pt;height:19pt" o:ole="">
             <v:imagedata r:id="rId69" o:title=""/>
           </v:shape>
-          <o:OLEObject Type="Embed" ProgID="Equation.DSMT4" ShapeID="_x0000_i1053" DrawAspect="Content" ObjectID="_1537557599" r:id="rId70"/>
+          <o:OLEObject Type="Embed" ProgID="Equation.DSMT4" ShapeID="_x0000_i1053" DrawAspect="Content" ObjectID="_1538229738" r:id="rId70"/>
         </w:object>
       </w:r>
       <w:r>
@@ -5277,7 +5273,7 @@
           <v:shape id="_x0000_i1054" type="#_x0000_t75" style="width:212pt;height:20.5pt" o:ole="">
             <v:imagedata r:id="rId71" o:title=""/>
           </v:shape>
-          <o:OLEObject Type="Embed" ProgID="Equation.DSMT4" ShapeID="_x0000_i1054" DrawAspect="Content" ObjectID="_1537557600" r:id="rId72"/>
+          <o:OLEObject Type="Embed" ProgID="Equation.DSMT4" ShapeID="_x0000_i1054" DrawAspect="Content" ObjectID="_1538229739" r:id="rId72"/>
         </w:object>
       </w:r>
       <w:r>
@@ -5293,51 +5289,39 @@
         </w:rPr>
         <w:t>其顶点按逆时针方向排列。</w:t>
       </w:r>
-      <w:r>
-        <w:rPr>
-          <w:rFonts w:asciiTheme="minorEastAsia" w:hAnsiTheme="minorEastAsia" w:hint="eastAsia"/>
-        </w:rPr>
-        <w:t>（不知是否需要给出数学表述</w:t>
-      </w:r>
-      <w:r>
-        <w:rPr>
-          <w:rFonts w:asciiTheme="minorEastAsia" w:hAnsiTheme="minorEastAsia" w:hint="eastAsia"/>
-        </w:rPr>
-        <w:t>？</w:t>
-      </w:r>
-      <w:r>
-        <w:rPr>
-          <w:rFonts w:asciiTheme="minorEastAsia" w:hAnsiTheme="minorEastAsia" w:hint="eastAsia"/>
-        </w:rPr>
-        <w:t>是不是</w:t>
-      </w:r>
+    </w:p>
+    <w:p>
+      <w:pPr>
+        <w:ind w:right="240" w:firstLineChars="200" w:firstLine="480"/>
+        <w:rPr>
+          <w:rFonts w:asciiTheme="minorEastAsia" w:hAnsiTheme="minorEastAsia"/>
+        </w:rPr>
+      </w:pPr>
       <w:proofErr w:type="gramStart"/>
       <w:r>
         <w:rPr>
           <w:rFonts w:asciiTheme="minorEastAsia" w:hAnsiTheme="minorEastAsia" w:hint="eastAsia"/>
         </w:rPr>
-        <w:t>凸</w:t>
+        <w:t>电视墙</w:t>
+      </w:r>
+      <w:r>
+        <w:rPr>
+          <w:rFonts w:asciiTheme="minorEastAsia" w:hAnsiTheme="minorEastAsia" w:hint="eastAsia"/>
+        </w:rPr>
+        <w:t>总</w:t>
+      </w:r>
+      <w:r>
+        <w:rPr>
+          <w:rFonts w:asciiTheme="minorEastAsia" w:hAnsiTheme="minorEastAsia" w:hint="eastAsia"/>
+        </w:rPr>
+        <w:t>分辨率</w:t>
       </w:r>
       <w:proofErr w:type="gramEnd"/>
       <w:r>
         <w:rPr>
           <w:rFonts w:asciiTheme="minorEastAsia" w:hAnsiTheme="minorEastAsia" w:hint="eastAsia"/>
         </w:rPr>
-        <w:t>的？）</w:t>
-      </w:r>
-    </w:p>
-    <w:p>
-      <w:pPr>
-        <w:ind w:right="240" w:firstLineChars="200" w:firstLine="480"/>
-        <w:rPr>
-          <w:rFonts w:asciiTheme="minorEastAsia" w:hAnsiTheme="minorEastAsia"/>
-        </w:rPr>
-      </w:pPr>
-      <w:r>
-        <w:rPr>
-          <w:rFonts w:asciiTheme="minorEastAsia" w:hAnsiTheme="minorEastAsia" w:hint="eastAsia"/>
-        </w:rPr>
-        <w:t>电视墙分辨率大小为7680</w:t>
+        <w:t>大小为7680</w:t>
       </w:r>
       <w:r>
         <w:rPr>
@@ -5354,7 +5338,7 @@
           <v:shape id="_x0000_i1055" type="#_x0000_t75" style="width:15pt;height:19pt" o:ole="">
             <v:imagedata r:id="rId69" o:title=""/>
           </v:shape>
-          <o:OLEObject Type="Embed" ProgID="Equation.DSMT4" ShapeID="_x0000_i1055" DrawAspect="Content" ObjectID="_1537557601" r:id="rId73"/>
+          <o:OLEObject Type="Embed" ProgID="Equation.DSMT4" ShapeID="_x0000_i1055" DrawAspect="Content" ObjectID="_1538229740" r:id="rId73"/>
         </w:object>
       </w:r>
       <w:r>
@@ -5443,7 +5427,7 @@
           <v:shape id="_x0000_i1056" type="#_x0000_t75" style="width:240.5pt;height:19pt" o:ole="">
             <v:imagedata r:id="rId19" o:title=""/>
           </v:shape>
-          <o:OLEObject Type="Embed" ProgID="Equation.DSMT4" ShapeID="_x0000_i1056" DrawAspect="Content" ObjectID="_1537557602" r:id="rId74"/>
+          <o:OLEObject Type="Embed" ProgID="Equation.DSMT4" ShapeID="_x0000_i1056" DrawAspect="Content" ObjectID="_1538229741" r:id="rId74"/>
         </w:object>
       </w:r>
       <w:r>
@@ -5466,7 +5450,7 @@
           <v:shape id="_x0000_i1057" type="#_x0000_t75" style="width:195.5pt;height:20.5pt" o:ole="">
             <v:imagedata r:id="rId21" o:title=""/>
           </v:shape>
-          <o:OLEObject Type="Embed" ProgID="Equation.DSMT4" ShapeID="_x0000_i1057" DrawAspect="Content" ObjectID="_1537557603" r:id="rId75"/>
+          <o:OLEObject Type="Embed" ProgID="Equation.DSMT4" ShapeID="_x0000_i1057" DrawAspect="Content" ObjectID="_1538229742" r:id="rId75"/>
         </w:object>
       </w:r>
       <w:r>
@@ -5597,7 +5581,7 @@
           <v:shape id="_x0000_i1058" type="#_x0000_t75" style="width:15pt;height:19pt" o:ole="">
             <v:imagedata r:id="rId69" o:title=""/>
           </v:shape>
-          <o:OLEObject Type="Embed" ProgID="Equation.DSMT4" ShapeID="_x0000_i1058" DrawAspect="Content" ObjectID="_1537557604" r:id="rId77"/>
+          <o:OLEObject Type="Embed" ProgID="Equation.DSMT4" ShapeID="_x0000_i1058" DrawAspect="Content" ObjectID="_1538229743" r:id="rId77"/>
         </w:object>
       </w:r>
       <w:r>
@@ -5640,7 +5624,7 @@
           <v:shape id="_x0000_i1059" type="#_x0000_t75" style="width:90.5pt;height:19pt" o:ole="">
             <v:imagedata r:id="rId78" o:title=""/>
           </v:shape>
-          <o:OLEObject Type="Embed" ProgID="Equation.DSMT4" ShapeID="_x0000_i1059" DrawAspect="Content" ObjectID="_1537557605" r:id="rId79"/>
+          <o:OLEObject Type="Embed" ProgID="Equation.DSMT4" ShapeID="_x0000_i1059" DrawAspect="Content" ObjectID="_1538229744" r:id="rId79"/>
         </w:object>
       </w:r>
       <w:r>
@@ -5657,7 +5641,7 @@
           <v:shape id="_x0000_i1060" type="#_x0000_t75" style="width:90.5pt;height:19pt" o:ole="">
             <v:imagedata r:id="rId78" o:title=""/>
           </v:shape>
-          <o:OLEObject Type="Embed" ProgID="Equation.DSMT4" ShapeID="_x0000_i1060" DrawAspect="Content" ObjectID="_1537557606" r:id="rId80"/>
+          <o:OLEObject Type="Embed" ProgID="Equation.DSMT4" ShapeID="_x0000_i1060" DrawAspect="Content" ObjectID="_1538229745" r:id="rId80"/>
         </w:object>
       </w:r>
       <w:r>
@@ -5683,7 +5667,7 @@
           <v:shape id="_x0000_i1061" type="#_x0000_t75" style="width:20pt;height:19pt" o:ole="">
             <v:imagedata r:id="rId81" o:title=""/>
           </v:shape>
-          <o:OLEObject Type="Embed" ProgID="Equation.DSMT4" ShapeID="_x0000_i1061" DrawAspect="Content" ObjectID="_1537557607" r:id="rId82"/>
+          <o:OLEObject Type="Embed" ProgID="Equation.DSMT4" ShapeID="_x0000_i1061" DrawAspect="Content" ObjectID="_1538229746" r:id="rId82"/>
         </w:object>
       </w:r>
       <w:r>
@@ -5697,7 +5681,7 @@
           <v:shape id="_x0000_i1062" type="#_x0000_t75" style="width:20.5pt;height:19pt" o:ole="">
             <v:imagedata r:id="rId83" o:title=""/>
           </v:shape>
-          <o:OLEObject Type="Embed" ProgID="Equation.DSMT4" ShapeID="_x0000_i1062" DrawAspect="Content" ObjectID="_1537557608" r:id="rId84"/>
+          <o:OLEObject Type="Embed" ProgID="Equation.DSMT4" ShapeID="_x0000_i1062" DrawAspect="Content" ObjectID="_1538229747" r:id="rId84"/>
         </w:object>
       </w:r>
       <w:r>
@@ -5714,7 +5698,7 @@
           <v:shape id="_x0000_i1063" type="#_x0000_t75" style="width:22pt;height:19pt" o:ole="">
             <v:imagedata r:id="rId85" o:title=""/>
           </v:shape>
-          <o:OLEObject Type="Embed" ProgID="Equation.DSMT4" ShapeID="_x0000_i1063" DrawAspect="Content" ObjectID="_1537557609" r:id="rId86"/>
+          <o:OLEObject Type="Embed" ProgID="Equation.DSMT4" ShapeID="_x0000_i1063" DrawAspect="Content" ObjectID="_1538229748" r:id="rId86"/>
         </w:object>
       </w:r>
       <w:r>
@@ -5728,7 +5712,7 @@
           <v:shape id="_x0000_i1064" type="#_x0000_t75" style="width:20pt;height:19pt" o:ole="">
             <v:imagedata r:id="rId87" o:title=""/>
           </v:shape>
-          <o:OLEObject Type="Embed" ProgID="Equation.DSMT4" ShapeID="_x0000_i1064" DrawAspect="Content" ObjectID="_1537557610" r:id="rId88"/>
+          <o:OLEObject Type="Embed" ProgID="Equation.DSMT4" ShapeID="_x0000_i1064" DrawAspect="Content" ObjectID="_1538229749" r:id="rId88"/>
         </w:object>
       </w:r>
       <w:r>
@@ -5751,7 +5735,7 @@
           <v:shape id="_x0000_i1065" type="#_x0000_t75" style="width:90.5pt;height:19pt" o:ole="">
             <v:imagedata r:id="rId78" o:title=""/>
           </v:shape>
-          <o:OLEObject Type="Embed" ProgID="Equation.DSMT4" ShapeID="_x0000_i1065" DrawAspect="Content" ObjectID="_1537557611" r:id="rId89"/>
+          <o:OLEObject Type="Embed" ProgID="Equation.DSMT4" ShapeID="_x0000_i1065" DrawAspect="Content" ObjectID="_1538229750" r:id="rId89"/>
         </w:object>
       </w:r>
       <w:r>
@@ -5804,7 +5788,7 @@
           <v:shape id="_x0000_i1066" type="#_x0000_t75" style="width:90pt;height:19pt" o:ole="">
             <v:imagedata r:id="rId90" o:title=""/>
           </v:shape>
-          <o:OLEObject Type="Embed" ProgID="Equation.DSMT4" ShapeID="_x0000_i1066" DrawAspect="Content" ObjectID="_1537557612" r:id="rId91"/>
+          <o:OLEObject Type="Embed" ProgID="Equation.DSMT4" ShapeID="_x0000_i1066" DrawAspect="Content" ObjectID="_1538229751" r:id="rId91"/>
         </w:object>
       </w:r>
       <w:r>
@@ -5821,7 +5805,7 @@
           <v:shape id="_x0000_i1067" type="#_x0000_t75" style="width:84.5pt;height:19pt" o:ole="">
             <v:imagedata r:id="rId92" o:title=""/>
           </v:shape>
-          <o:OLEObject Type="Embed" ProgID="Equation.DSMT4" ShapeID="_x0000_i1067" DrawAspect="Content" ObjectID="_1537557613" r:id="rId93"/>
+          <o:OLEObject Type="Embed" ProgID="Equation.DSMT4" ShapeID="_x0000_i1067" DrawAspect="Content" ObjectID="_1538229752" r:id="rId93"/>
         </w:object>
       </w:r>
       <w:r>
@@ -5838,7 +5822,7 @@
           <v:shape id="_x0000_i1068" type="#_x0000_t75" style="width:129pt;height:15.5pt" o:ole="">
             <v:imagedata r:id="rId94" o:title=""/>
           </v:shape>
-          <o:OLEObject Type="Embed" ProgID="Equation.DSMT4" ShapeID="_x0000_i1068" DrawAspect="Content" ObjectID="_1537557614" r:id="rId95"/>
+          <o:OLEObject Type="Embed" ProgID="Equation.DSMT4" ShapeID="_x0000_i1068" DrawAspect="Content" ObjectID="_1538229753" r:id="rId95"/>
         </w:object>
       </w:r>
       <w:r>
@@ -5915,7 +5899,7 @@
           <v:shape id="_x0000_i1069" type="#_x0000_t75" style="width:33pt;height:15.5pt" o:ole="">
             <v:imagedata r:id="rId96" o:title=""/>
           </v:shape>
-          <o:OLEObject Type="Embed" ProgID="Equation.DSMT4" ShapeID="_x0000_i1069" DrawAspect="Content" ObjectID="_1537557615" r:id="rId97"/>
+          <o:OLEObject Type="Embed" ProgID="Equation.DSMT4" ShapeID="_x0000_i1069" DrawAspect="Content" ObjectID="_1538229754" r:id="rId97"/>
         </w:object>
       </w:r>
       <w:r>
@@ -6042,7 +6026,7 @@
           <v:shape id="_x0000_i1070" type="#_x0000_t75" style="width:33pt;height:15.5pt" o:ole="">
             <v:imagedata r:id="rId96" o:title=""/>
           </v:shape>
-          <o:OLEObject Type="Embed" ProgID="Equation.DSMT4" ShapeID="_x0000_i1070" DrawAspect="Content" ObjectID="_1537557616" r:id="rId99"/>
+          <o:OLEObject Type="Embed" ProgID="Equation.DSMT4" ShapeID="_x0000_i1070" DrawAspect="Content" ObjectID="_1538229755" r:id="rId99"/>
         </w:object>
       </w:r>
       <w:r>
@@ -6085,7 +6069,7 @@
           <v:shape id="_x0000_i1071" type="#_x0000_t75" style="width:33pt;height:15.5pt" o:ole="">
             <v:imagedata r:id="rId96" o:title=""/>
           </v:shape>
-          <o:OLEObject Type="Embed" ProgID="Equation.DSMT4" ShapeID="_x0000_i1071" DrawAspect="Content" ObjectID="_1537557617" r:id="rId100"/>
+          <o:OLEObject Type="Embed" ProgID="Equation.DSMT4" ShapeID="_x0000_i1071" DrawAspect="Content" ObjectID="_1538229756" r:id="rId100"/>
         </w:object>
       </w:r>
       <w:r>
@@ -6124,7 +6108,7 @@
           <v:shape id="_x0000_i1072" type="#_x0000_t75" style="width:33pt;height:15.5pt" o:ole="">
             <v:imagedata r:id="rId96" o:title=""/>
           </v:shape>
-          <o:OLEObject Type="Embed" ProgID="Equation.DSMT4" ShapeID="_x0000_i1072" DrawAspect="Content" ObjectID="_1537557618" r:id="rId101"/>
+          <o:OLEObject Type="Embed" ProgID="Equation.DSMT4" ShapeID="_x0000_i1072" DrawAspect="Content" ObjectID="_1538229757" r:id="rId101"/>
         </w:object>
       </w:r>
       <w:r>
@@ -6141,7 +6125,7 @@
           <v:shape id="_x0000_i1073" type="#_x0000_t75" style="width:33pt;height:15.5pt" o:ole="">
             <v:imagedata r:id="rId96" o:title=""/>
           </v:shape>
-          <o:OLEObject Type="Embed" ProgID="Equation.DSMT4" ShapeID="_x0000_i1073" DrawAspect="Content" ObjectID="_1537557619" r:id="rId102"/>
+          <o:OLEObject Type="Embed" ProgID="Equation.DSMT4" ShapeID="_x0000_i1073" DrawAspect="Content" ObjectID="_1538229758" r:id="rId102"/>
         </w:object>
       </w:r>
       <w:r>
@@ -6170,7 +6154,7 @@
           <v:shape id="_x0000_i1074" type="#_x0000_t75" style="width:36pt;height:15.5pt" o:ole="">
             <v:imagedata r:id="rId103" o:title=""/>
           </v:shape>
-          <o:OLEObject Type="Embed" ProgID="Equation.DSMT4" ShapeID="_x0000_i1074" DrawAspect="Content" ObjectID="_1537557620" r:id="rId104"/>
+          <o:OLEObject Type="Embed" ProgID="Equation.DSMT4" ShapeID="_x0000_i1074" DrawAspect="Content" ObjectID="_1538229759" r:id="rId104"/>
         </w:object>
       </w:r>
       <w:r>
@@ -6223,7 +6207,7 @@
           <v:shape id="_x0000_i1075" type="#_x0000_t75" style="width:33pt;height:15.5pt" o:ole="">
             <v:imagedata r:id="rId96" o:title=""/>
           </v:shape>
-          <o:OLEObject Type="Embed" ProgID="Equation.DSMT4" ShapeID="_x0000_i1075" DrawAspect="Content" ObjectID="_1537557621" r:id="rId105"/>
+          <o:OLEObject Type="Embed" ProgID="Equation.DSMT4" ShapeID="_x0000_i1075" DrawAspect="Content" ObjectID="_1538229760" r:id="rId105"/>
         </w:object>
       </w:r>
       <w:r>
@@ -6241,7 +6225,7 @@
           <v:shape id="_x0000_i1076" type="#_x0000_t75" style="width:112.5pt;height:20.5pt" o:ole="">
             <v:imagedata r:id="rId106" o:title=""/>
           </v:shape>
-          <o:OLEObject Type="Embed" ProgID="Equation.DSMT4" ShapeID="_x0000_i1076" DrawAspect="Content" ObjectID="_1537557622" r:id="rId107"/>
+          <o:OLEObject Type="Embed" ProgID="Equation.DSMT4" ShapeID="_x0000_i1076" DrawAspect="Content" ObjectID="_1538229761" r:id="rId107"/>
         </w:object>
       </w:r>
       <w:r>
@@ -6338,6 +6322,42 @@
           <w:rFonts w:asciiTheme="minorEastAsia" w:hAnsiTheme="minorEastAsia"/>
         </w:rPr>
       </w:pPr>
+      <w:r>
+        <w:rPr>
+          <w:rFonts w:asciiTheme="minorEastAsia" w:hAnsiTheme="minorEastAsia" w:hint="eastAsia"/>
+        </w:rPr>
+        <w:t>第五章 系统测试</w:t>
+      </w:r>
+    </w:p>
+    <w:p>
+      <w:pPr>
+        <w:ind w:right="240"/>
+        <w:rPr>
+          <w:rFonts w:asciiTheme="minorEastAsia" w:hAnsiTheme="minorEastAsia"/>
+        </w:rPr>
+      </w:pPr>
+    </w:p>
+    <w:p>
+      <w:pPr>
+        <w:ind w:right="240"/>
+        <w:rPr>
+          <w:rFonts w:asciiTheme="minorEastAsia" w:hAnsiTheme="minorEastAsia" w:hint="eastAsia"/>
+        </w:rPr>
+      </w:pPr>
+      <w:r>
+        <w:rPr>
+          <w:rFonts w:asciiTheme="minorEastAsia" w:hAnsiTheme="minorEastAsia"/>
+        </w:rPr>
+        <w:t>第六章</w:t>
+      </w:r>
+      <w:r>
+        <w:rPr>
+          <w:rFonts w:asciiTheme="minorEastAsia" w:hAnsiTheme="minorEastAsia" w:hint="eastAsia"/>
+        </w:rPr>
+        <w:t xml:space="preserve"> 总结</w:t>
+      </w:r>
+      <w:bookmarkStart w:id="3" w:name="_GoBack"/>
+      <w:bookmarkEnd w:id="3"/>
     </w:p>
     <w:p>
       <w:pPr>
@@ -10572,7 +10592,7 @@
 </file>
 
 <file path=customXml/itemProps1.xml><?xml version="1.0" encoding="utf-8"?>
-<ds:datastoreItem xmlns:ds="http://schemas.openxmlformats.org/officeDocument/2006/customXml" ds:itemID="{C1E82DA2-638F-4D01-9047-DB6BD400718F}">
+<ds:datastoreItem xmlns:ds="http://schemas.openxmlformats.org/officeDocument/2006/customXml" ds:itemID="{F48DBA0F-D3B9-4F2A-B383-4AD821CB5B09}">
   <ds:schemaRefs>
     <ds:schemaRef ds:uri="http://schemas.openxmlformats.org/officeDocument/2006/bibliography"/>
   </ds:schemaRefs>

</xml_diff>